<commit_message>
Replacing yacc/bison usage by my parser
</commit_message>
<xml_diff>
--- a/TODO-modified grammar.docx
+++ b/TODO-modified grammar.docx
@@ -48,27 +48,255 @@
     </w:p>
     <w:p>
       <w:pPr>
-        <w:rPr>
-          <w:b/>
-          <w:bCs/>
-        </w:rPr>
-      </w:pPr>
-      <w:r>
-        <w:t xml:space="preserve">PROGRAM </w:t>
-      </w:r>
-      <w:r>
-        <w:sym w:font="Wingdings" w:char="F0E0"/>
-      </w:r>
+        <w:pStyle w:val="NoSpacing"/>
+      </w:pPr>
+      <w:r>
+        <w:t xml:space="preserve">PROGRAM -&gt; </w:t>
+      </w:r>
+      <w:proofErr w:type="spellStart"/>
+      <w:r>
+        <w:t>start_prog</w:t>
+      </w:r>
+      <w:proofErr w:type="spellEnd"/>
+      <w:r>
+        <w:t xml:space="preserve"> DEFINITIONS </w:t>
+      </w:r>
+      <w:proofErr w:type="spellStart"/>
+      <w:r>
+        <w:t>start_com</w:t>
+      </w:r>
+      <w:proofErr w:type="spellEnd"/>
+      <w:r>
+        <w:t xml:space="preserve"> COMMANDS </w:t>
+      </w:r>
+      <w:proofErr w:type="spellStart"/>
+      <w:r>
+        <w:t>end_prog</w:t>
+      </w:r>
+      <w:proofErr w:type="spellEnd"/>
+    </w:p>
+    <w:p>
+      <w:pPr>
+        <w:pStyle w:val="NoSpacing"/>
+      </w:pPr>
+      <w:r>
+        <w:t>DEFINITIONS -&gt; DEFINITION DEFINITION_MAYBE</w:t>
+      </w:r>
+    </w:p>
+    <w:p>
+      <w:pPr>
+        <w:pStyle w:val="NoSpacing"/>
+      </w:pPr>
+      <w:r>
+        <w:t xml:space="preserve">DEFINITION_MAYBE -&gt; </w:t>
+      </w:r>
+      <w:proofErr w:type="spellStart"/>
+      <w:r>
+        <w:t>eps</w:t>
+      </w:r>
+      <w:proofErr w:type="spellEnd"/>
+    </w:p>
+    <w:p>
+      <w:pPr>
+        <w:pStyle w:val="NoSpacing"/>
+      </w:pPr>
+      <w:r>
+        <w:t>DEFINITION_MAYBE -</w:t>
+      </w:r>
+      <w:proofErr w:type="gramStart"/>
+      <w:r>
+        <w:t>&gt; ;</w:t>
+      </w:r>
+      <w:proofErr w:type="gramEnd"/>
+      <w:r>
+        <w:t xml:space="preserve"> DEFINITIONS</w:t>
+      </w:r>
+    </w:p>
+    <w:p>
+      <w:pPr>
+        <w:pStyle w:val="NoSpacing"/>
+      </w:pPr>
+      <w:r>
+        <w:t>DEFINITION -&gt; TYPE DEFINITION_TYPE</w:t>
+      </w:r>
+    </w:p>
+    <w:p>
+      <w:pPr>
+        <w:pStyle w:val="NoSpacing"/>
+      </w:pPr>
+      <w:r>
+        <w:t xml:space="preserve">DEFINITION -&gt; </w:t>
+      </w:r>
+      <w:proofErr w:type="gramStart"/>
+      <w:r>
+        <w:t>id :</w:t>
+      </w:r>
+      <w:proofErr w:type="gramEnd"/>
+      <w:r>
+        <w:t xml:space="preserve"> exception</w:t>
+      </w:r>
+    </w:p>
+    <w:p>
+      <w:pPr>
+        <w:pStyle w:val="NoSpacing"/>
+      </w:pPr>
+      <w:r>
+        <w:t>DEFINITION_TYPE -&gt; ID_LIST</w:t>
+      </w:r>
+    </w:p>
+    <w:p>
+      <w:pPr>
+        <w:pStyle w:val="NoSpacing"/>
+      </w:pPr>
+      <w:r>
+        <w:t xml:space="preserve">DEFINITION_TYPE -&gt; </w:t>
+      </w:r>
+      <w:proofErr w:type="spellStart"/>
+      <w:r>
+        <w:t>const</w:t>
+      </w:r>
+      <w:proofErr w:type="spellEnd"/>
       <w:r>
         <w:t xml:space="preserve"> </w:t>
       </w:r>
-      <w:proofErr w:type="spellStart"/>
-      <w:r>
-        <w:rPr>
-          <w:b/>
-          <w:bCs/>
-        </w:rPr>
-        <w:t>start_prog</w:t>
+      <w:proofErr w:type="gramStart"/>
+      <w:r>
+        <w:t>id :=</w:t>
+      </w:r>
+      <w:proofErr w:type="gramEnd"/>
+      <w:r>
+        <w:t xml:space="preserve"> number</w:t>
+      </w:r>
+    </w:p>
+    <w:p>
+      <w:pPr>
+        <w:pStyle w:val="NoSpacing"/>
+      </w:pPr>
+      <w:r>
+        <w:t xml:space="preserve">TYPE -&gt; integer </w:t>
+      </w:r>
+    </w:p>
+    <w:p>
+      <w:pPr>
+        <w:pStyle w:val="NoSpacing"/>
+      </w:pPr>
+      <w:r>
+        <w:t>TYPE -&gt; real</w:t>
+      </w:r>
+    </w:p>
+    <w:p>
+      <w:pPr>
+        <w:pStyle w:val="NoSpacing"/>
+      </w:pPr>
+      <w:r>
+        <w:t>ID_LIST -&gt; id ID_LIST_MAYBE</w:t>
+      </w:r>
+    </w:p>
+    <w:p>
+      <w:pPr>
+        <w:pStyle w:val="NoSpacing"/>
+      </w:pPr>
+      <w:r>
+        <w:t xml:space="preserve">ID_LIST_MAYBE -&gt; </w:t>
+      </w:r>
+      <w:proofErr w:type="spellStart"/>
+      <w:r>
+        <w:t>eps</w:t>
+      </w:r>
+      <w:proofErr w:type="spellEnd"/>
+    </w:p>
+    <w:p>
+      <w:pPr>
+        <w:pStyle w:val="NoSpacing"/>
+      </w:pPr>
+      <w:r>
+        <w:t>ID_LIST_MAYBE -</w:t>
+      </w:r>
+      <w:proofErr w:type="gramStart"/>
+      <w:r>
+        <w:t>&gt; ,</w:t>
+      </w:r>
+      <w:proofErr w:type="gramEnd"/>
+      <w:r>
+        <w:t xml:space="preserve"> ID_LIST</w:t>
+      </w:r>
+    </w:p>
+    <w:p>
+      <w:pPr>
+        <w:pStyle w:val="NoSpacing"/>
+      </w:pPr>
+      <w:r>
+        <w:t>COMMANDS -&gt; COMMAND COMMAND_MAYBE</w:t>
+      </w:r>
+    </w:p>
+    <w:p>
+      <w:pPr>
+        <w:pStyle w:val="NoSpacing"/>
+      </w:pPr>
+      <w:r>
+        <w:t xml:space="preserve">COMMAND_MAYBE -&gt; </w:t>
+      </w:r>
+      <w:proofErr w:type="spellStart"/>
+      <w:r>
+        <w:t>eps</w:t>
+      </w:r>
+      <w:proofErr w:type="spellEnd"/>
+    </w:p>
+    <w:p>
+      <w:pPr>
+        <w:pStyle w:val="NoSpacing"/>
+      </w:pPr>
+      <w:r>
+        <w:t>COMMAND_MAYBE -</w:t>
+      </w:r>
+      <w:proofErr w:type="gramStart"/>
+      <w:r>
+        <w:t>&gt; ;</w:t>
+      </w:r>
+      <w:proofErr w:type="gramEnd"/>
+      <w:r>
+        <w:t xml:space="preserve"> COMMANDS</w:t>
+      </w:r>
+    </w:p>
+    <w:p>
+      <w:pPr>
+        <w:pStyle w:val="NoSpacing"/>
+      </w:pPr>
+      <w:r>
+        <w:t xml:space="preserve">COMMAND -&gt; </w:t>
+      </w:r>
+      <w:proofErr w:type="gramStart"/>
+      <w:r>
+        <w:t>id :=</w:t>
+      </w:r>
+      <w:proofErr w:type="gramEnd"/>
+      <w:r>
+        <w:t xml:space="preserve"> EXPRESSION</w:t>
+      </w:r>
+    </w:p>
+    <w:p>
+      <w:pPr>
+        <w:pStyle w:val="NoSpacing"/>
+      </w:pPr>
+      <w:r>
+        <w:t xml:space="preserve">COMMAND -&gt; loop COMMANDS while CONDITION </w:t>
+      </w:r>
+      <w:proofErr w:type="spellStart"/>
+      <w:r>
+        <w:t>end_loop</w:t>
+      </w:r>
+      <w:proofErr w:type="spellEnd"/>
+    </w:p>
+    <w:p>
+      <w:pPr>
+        <w:pStyle w:val="NoSpacing"/>
+      </w:pPr>
+      <w:r>
+        <w:t xml:space="preserve">COMMAND -&gt; </w:t>
+      </w:r>
+      <w:proofErr w:type="spellStart"/>
+      <w:r>
+        <w:t>embded</w:t>
       </w:r>
       <w:proofErr w:type="spellEnd"/>
       <w:r>
@@ -76,10 +304,6 @@
       </w:r>
       <w:proofErr w:type="spellStart"/>
       <w:r>
-        <w:rPr>
-          <w:b/>
-          <w:bCs/>
-        </w:rPr>
         <w:t>start_com</w:t>
       </w:r>
       <w:proofErr w:type="spellEnd"/>
@@ -88,388 +312,69 @@
       </w:r>
       <w:proofErr w:type="spellStart"/>
       <w:r>
-        <w:rPr>
-          <w:b/>
-          <w:bCs/>
-        </w:rPr>
-        <w:t>end_prog</w:t>
-      </w:r>
-      <w:proofErr w:type="spellEnd"/>
-    </w:p>
-    <w:p/>
-    <w:p>
-      <w:r>
-        <w:t xml:space="preserve">DEFINITIONS </w:t>
-      </w:r>
-      <w:r>
-        <w:sym w:font="Wingdings" w:char="F0E0"/>
-      </w:r>
-      <w:r>
-        <w:t xml:space="preserve"> DEFINITION | DEFINITION; DEFINITIONS</w:t>
-      </w:r>
-    </w:p>
-    <w:p>
-      <w:r>
-        <w:t xml:space="preserve">DEFINITION </w:t>
-      </w:r>
-      <w:r>
-        <w:sym w:font="Wingdings" w:char="F0E0"/>
-      </w:r>
-      <w:r>
-        <w:t xml:space="preserve"> </w:t>
-      </w:r>
-      <w:proofErr w:type="gramStart"/>
-      <w:r>
-        <w:t>TYPE  ID</w:t>
-      </w:r>
-      <w:proofErr w:type="gramEnd"/>
-      <w:r>
-        <w:t xml:space="preserve">_LIST  |  TYPE </w:t>
-      </w:r>
-      <w:proofErr w:type="spellStart"/>
-      <w:r>
-        <w:rPr>
-          <w:b/>
-          <w:bCs/>
-        </w:rPr>
-        <w:t>const</w:t>
-      </w:r>
-      <w:proofErr w:type="spellEnd"/>
-      <w:r>
-        <w:rPr>
-          <w:b/>
-          <w:bCs/>
-        </w:rPr>
-        <w:t xml:space="preserve"> </w:t>
-      </w:r>
-      <w:r>
-        <w:t xml:space="preserve">id </w:t>
-      </w:r>
-      <w:r>
-        <w:rPr>
-          <w:b/>
-          <w:bCs/>
-        </w:rPr>
-        <w:t>:</w:t>
-      </w:r>
-      <w:r>
-        <w:t xml:space="preserve">= number | id : </w:t>
-      </w:r>
-      <w:r>
-        <w:rPr>
-          <w:b/>
-          <w:bCs/>
-        </w:rPr>
-        <w:t>exception</w:t>
-      </w:r>
-    </w:p>
-    <w:p/>
-    <w:p>
-      <w:r>
-        <w:t xml:space="preserve">TYPE </w:t>
-      </w:r>
-      <w:r>
-        <w:sym w:font="Wingdings" w:char="F0E0"/>
-      </w:r>
-      <w:r>
-        <w:t xml:space="preserve"> </w:t>
-      </w:r>
-      <w:proofErr w:type="gramStart"/>
-      <w:r>
-        <w:rPr>
-          <w:b/>
-          <w:bCs/>
-        </w:rPr>
-        <w:t>int</w:t>
-      </w:r>
-      <w:r>
-        <w:rPr>
-          <w:b/>
-          <w:bCs/>
-        </w:rPr>
-        <w:t>eger</w:t>
-      </w:r>
-      <w:r>
-        <w:t xml:space="preserve">  |</w:t>
-      </w:r>
-      <w:proofErr w:type="gramEnd"/>
-      <w:r>
-        <w:t xml:space="preserve">  </w:t>
-      </w:r>
-      <w:r>
-        <w:rPr>
-          <w:b/>
-          <w:bCs/>
-        </w:rPr>
-        <w:t>real</w:t>
-      </w:r>
-    </w:p>
-    <w:p/>
-    <w:p>
-      <w:pPr>
-        <w:rPr>
-          <w:color w:val="FF0000"/>
-        </w:rPr>
-      </w:pPr>
-      <w:r>
-        <w:rPr>
-          <w:color w:val="FF0000"/>
-        </w:rPr>
-        <w:t xml:space="preserve">ID_LIST </w:t>
-      </w:r>
-      <w:r>
-        <w:rPr>
-          <w:color w:val="FF0000"/>
-        </w:rPr>
-        <w:sym w:font="Wingdings" w:char="F0E0"/>
-      </w:r>
-      <w:r>
-        <w:rPr>
-          <w:color w:val="FF0000"/>
-        </w:rPr>
-        <w:t xml:space="preserve"> </w:t>
-      </w:r>
-      <w:proofErr w:type="gramStart"/>
-      <w:r>
-        <w:rPr>
-          <w:color w:val="FF0000"/>
-        </w:rPr>
-        <w:t>id  |</w:t>
-      </w:r>
-      <w:proofErr w:type="gramEnd"/>
-      <w:r>
-        <w:rPr>
-          <w:color w:val="FF0000"/>
-        </w:rPr>
-        <w:t xml:space="preserve">  ID_LIST , id</w:t>
-      </w:r>
-    </w:p>
-    <w:p/>
-    <w:p>
-      <w:r>
-        <w:t xml:space="preserve">COMMANDS </w:t>
-      </w:r>
-      <w:r>
-        <w:sym w:font="Wingdings" w:char="F0E0"/>
-      </w:r>
-      <w:r>
-        <w:t xml:space="preserve"> COMMAND | COMMAND; COMMANDS</w:t>
-      </w:r>
-    </w:p>
-    <w:p>
-      <w:r>
-        <w:t xml:space="preserve">COMMAND </w:t>
-      </w:r>
-      <w:r>
-        <w:sym w:font="Wingdings" w:char="F0E0"/>
-      </w:r>
-      <w:r>
-        <w:t xml:space="preserve">   </w:t>
-      </w:r>
-      <w:proofErr w:type="gramStart"/>
-      <w:r>
-        <w:t>id :=</w:t>
-      </w:r>
-      <w:proofErr w:type="gramEnd"/>
-      <w:r>
-        <w:t xml:space="preserve"> EXPRESSION |  </w:t>
-      </w:r>
-    </w:p>
-    <w:p>
-      <w:pPr>
-        <w:ind w:right="-154"/>
-      </w:pPr>
-      <w:r>
-        <w:t xml:space="preserve">                              </w:t>
-      </w:r>
-      <w:proofErr w:type="gramStart"/>
-      <w:r>
-        <w:rPr>
-          <w:b/>
-          <w:bCs/>
-        </w:rPr>
-        <w:t>if</w:t>
-      </w:r>
-      <w:proofErr w:type="gramEnd"/>
-      <w:r>
-        <w:t xml:space="preserve"> CONDITION </w:t>
-      </w:r>
-      <w:r>
-        <w:rPr>
-          <w:b/>
-          <w:bCs/>
-        </w:rPr>
-        <w:t>then</w:t>
-      </w:r>
-      <w:r>
-        <w:t xml:space="preserve"> COMMANDS </w:t>
-      </w:r>
-      <w:r>
-        <w:rPr>
-          <w:b/>
-          <w:bCs/>
-        </w:rPr>
-        <w:t>else</w:t>
-      </w:r>
-      <w:r>
-        <w:t xml:space="preserve"> COMMANDS </w:t>
-      </w:r>
-      <w:proofErr w:type="spellStart"/>
-      <w:r>
-        <w:rPr>
-          <w:b/>
-          <w:bCs/>
-          <w:color w:val="FF0000"/>
-        </w:rPr>
-        <w:t>end_if</w:t>
-      </w:r>
-      <w:proofErr w:type="spellEnd"/>
-      <w:r>
-        <w:t xml:space="preserve">  |  </w:t>
-      </w:r>
-    </w:p>
-    <w:p>
-      <w:r>
-        <w:t xml:space="preserve">                              </w:t>
-      </w:r>
-      <w:proofErr w:type="gramStart"/>
-      <w:r>
-        <w:rPr>
-          <w:b/>
-          <w:bCs/>
-        </w:rPr>
-        <w:t>loop</w:t>
-      </w:r>
-      <w:proofErr w:type="gramEnd"/>
-      <w:r>
-        <w:t xml:space="preserve"> COMMANDS</w:t>
-      </w:r>
-      <w:r>
-        <w:rPr>
-          <w:b/>
-          <w:bCs/>
-        </w:rPr>
-        <w:t xml:space="preserve"> </w:t>
-      </w:r>
-      <w:r>
-        <w:rPr>
-          <w:b/>
-          <w:bCs/>
-        </w:rPr>
-        <w:t>while</w:t>
-      </w:r>
-      <w:r>
-        <w:t xml:space="preserve"> CONDITION </w:t>
-      </w:r>
-      <w:proofErr w:type="spellStart"/>
-      <w:r>
-        <w:rPr>
-          <w:b/>
-          <w:bCs/>
-        </w:rPr>
-        <w:t>end_loop</w:t>
-      </w:r>
-      <w:proofErr w:type="spellEnd"/>
-      <w:r>
-        <w:t xml:space="preserve"> |</w:t>
-      </w:r>
-    </w:p>
-    <w:p>
-      <w:pPr>
-        <w:rPr>
-          <w:color w:val="FF0000"/>
-        </w:rPr>
-      </w:pPr>
-      <w:r>
-        <w:t xml:space="preserve">                              </w:t>
-      </w:r>
-      <w:proofErr w:type="gramStart"/>
-      <w:r>
-        <w:rPr>
-          <w:b/>
-          <w:bCs/>
-        </w:rPr>
-        <w:t>embed</w:t>
-      </w:r>
-      <w:proofErr w:type="gramEnd"/>
-      <w:r>
-        <w:rPr>
-          <w:b/>
-          <w:bCs/>
-        </w:rPr>
-        <w:t xml:space="preserve"> </w:t>
-      </w:r>
-      <w:r>
-        <w:t xml:space="preserve">DEFINITIONS </w:t>
-      </w:r>
-      <w:proofErr w:type="spellStart"/>
-      <w:r>
-        <w:rPr>
-          <w:b/>
-          <w:bCs/>
-        </w:rPr>
-        <w:t>start_com</w:t>
-      </w:r>
-      <w:proofErr w:type="spellEnd"/>
-      <w:r>
-        <w:t xml:space="preserve"> COMMANDS </w:t>
-      </w:r>
-      <w:proofErr w:type="spellStart"/>
-      <w:r>
-        <w:rPr>
-          <w:b/>
-          <w:bCs/>
-        </w:rPr>
         <w:t>end_embed</w:t>
       </w:r>
       <w:proofErr w:type="spellEnd"/>
-      <w:r>
-        <w:t xml:space="preserve">  </w:t>
-      </w:r>
-      <w:r>
-        <w:rPr>
-          <w:b/>
-          <w:bCs/>
-          <w:color w:val="FF0000"/>
-        </w:rPr>
-        <w:t>|</w:t>
-      </w:r>
-    </w:p>
-    <w:p>
-      <w:r>
-        <w:t xml:space="preserve">                              </w:t>
-      </w:r>
-      <w:proofErr w:type="gramStart"/>
-      <w:r>
-        <w:rPr>
-          <w:b/>
-          <w:bCs/>
-        </w:rPr>
-        <w:t>raise</w:t>
-      </w:r>
-      <w:proofErr w:type="gramEnd"/>
-      <w:r>
-        <w:t xml:space="preserve"> id</w:t>
-      </w:r>
-    </w:p>
-    <w:p/>
-    <w:p>
-      <w:r>
-        <w:t xml:space="preserve">EXPRESSION </w:t>
-      </w:r>
-      <w:r>
-        <w:sym w:font="Wingdings" w:char="F0E0"/>
-      </w:r>
-      <w:r>
-        <w:t xml:space="preserve"> </w:t>
-      </w:r>
-      <w:proofErr w:type="spellStart"/>
-      <w:r>
-        <w:t>EXPRESSION</w:t>
-      </w:r>
-      <w:proofErr w:type="spellEnd"/>
-      <w:r>
-        <w:t xml:space="preserve"> </w:t>
+    </w:p>
+    <w:p>
+      <w:pPr>
+        <w:pStyle w:val="NoSpacing"/>
+      </w:pPr>
+      <w:r>
+        <w:t>COMMAND -&gt; raise id</w:t>
+      </w:r>
+    </w:p>
+    <w:p>
+      <w:pPr>
+        <w:pStyle w:val="NoSpacing"/>
+      </w:pPr>
+      <w:r>
+        <w:t>EXPRESSION -&gt; EXPRESSION_SIMPLE EXPRESSION_MAYBE</w:t>
+      </w:r>
+    </w:p>
+    <w:p>
+      <w:pPr>
+        <w:pStyle w:val="NoSpacing"/>
+      </w:pPr>
+      <w:r>
+        <w:t>EXPRESSION_SIMPLE -&gt; number</w:t>
+      </w:r>
+    </w:p>
+    <w:p>
+      <w:pPr>
+        <w:pStyle w:val="NoSpacing"/>
+      </w:pPr>
+      <w:r>
+        <w:t>EXPRESSION_SIMPLE -&gt; id</w:t>
+      </w:r>
+    </w:p>
+    <w:p>
+      <w:pPr>
+        <w:pStyle w:val="NoSpacing"/>
+      </w:pPr>
+      <w:r>
+        <w:t>EXPRESSION_SIMPLE -&gt; (EXPRESSION)</w:t>
+      </w:r>
+    </w:p>
+    <w:p>
+      <w:pPr>
+        <w:pStyle w:val="NoSpacing"/>
+      </w:pPr>
+      <w:r>
+        <w:t xml:space="preserve">EXPRESSION_MAYBE -&gt; </w:t>
+      </w:r>
+      <w:proofErr w:type="spellStart"/>
+      <w:r>
+        <w:t>eps</w:t>
+      </w:r>
+      <w:proofErr w:type="spellEnd"/>
+    </w:p>
+    <w:p>
+      <w:pPr>
+        <w:pStyle w:val="NoSpacing"/>
+      </w:pPr>
+      <w:r>
+        <w:t xml:space="preserve">EXPRESSION_MAYBE -&gt; </w:t>
       </w:r>
       <w:proofErr w:type="spellStart"/>
       <w:r>
@@ -477,56 +382,26 @@
       </w:r>
       <w:proofErr w:type="spellEnd"/>
       <w:r>
-        <w:t xml:space="preserve"> </w:t>
-      </w:r>
-      <w:proofErr w:type="gramStart"/>
-      <w:r>
-        <w:t>EXPRESSION  |</w:t>
-      </w:r>
-      <w:proofErr w:type="gramEnd"/>
-      <w:r>
-        <w:t xml:space="preserve"> </w:t>
-      </w:r>
-    </w:p>
-    <w:p>
-      <w:r>
-        <w:t xml:space="preserve">                              </w:t>
-      </w:r>
-      <w:proofErr w:type="gramStart"/>
-      <w:r>
-        <w:t>number  |</w:t>
-      </w:r>
-      <w:proofErr w:type="gramEnd"/>
-      <w:r>
-        <w:t xml:space="preserve">  id  | (EXPRESSION)</w:t>
-      </w:r>
-    </w:p>
-    <w:p/>
-    <w:p>
-      <w:r>
-        <w:t xml:space="preserve">CONDITION </w:t>
-      </w:r>
-      <w:r>
-        <w:sym w:font="Wingdings" w:char="F0E0"/>
-      </w:r>
-      <w:r>
-        <w:t xml:space="preserve"> </w:t>
-      </w:r>
-      <w:proofErr w:type="gramStart"/>
-      <w:r>
-        <w:t xml:space="preserve">EXPRESSION  </w:t>
-      </w:r>
-      <w:proofErr w:type="spellStart"/>
-      <w:r>
-        <w:t>rel</w:t>
-      </w:r>
-      <w:proofErr w:type="gramEnd"/>
-      <w:r>
-        <w:t>_op</w:t>
-      </w:r>
-      <w:proofErr w:type="spellEnd"/>
-      <w:r>
-        <w:t xml:space="preserve">  EXPRESSION  </w:t>
+        <w:t xml:space="preserve"> EXPRESSION</w:t>
+      </w:r>
+    </w:p>
+    <w:p>
+      <w:pPr>
+        <w:pStyle w:val="NoSpacing"/>
+      </w:pPr>
+      <w:r>
+        <w:t xml:space="preserve">CONDITION -&gt; EXPERSSION </w:t>
+      </w:r>
+      <w:proofErr w:type="spellStart"/>
+      <w:r>
+        <w:t>rel_op</w:t>
+      </w:r>
+      <w:proofErr w:type="spellEnd"/>
+      <w:r>
+        <w:t xml:space="preserve"> EXPRESSIO</w:t>
+      </w:r>
+      <w:r>
+        <w:t>N</w:t>
       </w:r>
     </w:p>
     <w:sectPr>
@@ -803,6 +678,15 @@
       <w:szCs w:val="28"/>
     </w:rPr>
   </w:style>
+  <w:style w:type="paragraph" w:styleId="NoSpacing">
+    <w:name w:val="No Spacing"/>
+    <w:uiPriority w:val="1"/>
+    <w:qFormat/>
+    <w:rsid w:val="00B46443"/>
+    <w:pPr>
+      <w:spacing w:after="0" w:line="240" w:lineRule="auto"/>
+    </w:pPr>
+  </w:style>
 </w:styles>
 </file>
 
@@ -1069,6 +953,15 @@
       <w:sz w:val="28"/>
       <w:szCs w:val="28"/>
     </w:rPr>
+  </w:style>
+  <w:style w:type="paragraph" w:styleId="NoSpacing">
+    <w:name w:val="No Spacing"/>
+    <w:uiPriority w:val="1"/>
+    <w:qFormat/>
+    <w:rsid w:val="00B46443"/>
+    <w:pPr>
+      <w:spacing w:after="0" w:line="240" w:lineRule="auto"/>
+    </w:pPr>
   </w:style>
 </w:styles>
 </file>

</xml_diff>